<commit_message>
Update doc & upload doc images
</commit_message>
<xml_diff>
--- a/docs/Documentazione.docx
+++ b/docs/Documentazione.docx
@@ -5073,15 +5073,7 @@
                 <w:sz w:val="16"/>
                 <w:szCs w:val="16"/>
               </w:rPr>
-              <w:t>0</w:t>
-            </w:r>
-            <w:r>
-              <w:rPr>
-                <w:b/>
-                <w:sz w:val="16"/>
-                <w:szCs w:val="16"/>
-              </w:rPr>
-              <w:t>3</w:t>
+              <w:t>03</w:t>
             </w:r>
           </w:p>
         </w:tc>
@@ -5532,6 +5524,9 @@
     </w:tbl>
     <w:p/>
     <w:p/>
+    <w:p/>
+    <w:p/>
+    <w:p/>
     <w:p>
       <w:pPr>
         <w:rPr>
@@ -5551,7 +5546,6 @@
         <w:rPr>
           <w:b/>
         </w:rPr>
-        <w:lastRenderedPageBreak/>
         <w:t>ID</w:t>
       </w:r>
       <w:r>
@@ -5590,8 +5584,6 @@
       <w:r>
         <w:t xml:space="preserve">: indica la versione del requisito. Ogni modifica del requisito avrà una versione aggiornata. </w:t>
       </w:r>
-      <w:bookmarkStart w:id="7" w:name="_GoBack"/>
-      <w:bookmarkEnd w:id="7"/>
     </w:p>
     <w:p>
       <w:r>
@@ -5657,12 +5649,12 @@
       <w:r>
         <w:br w:type="page"/>
       </w:r>
-      <w:bookmarkStart w:id="8" w:name="_Toc19022596"/>
+      <w:bookmarkStart w:id="7" w:name="_Toc19022596"/>
       <w:r>
         <w:lastRenderedPageBreak/>
         <w:t>Use case</w:t>
       </w:r>
-      <w:bookmarkEnd w:id="8"/>
+      <w:bookmarkEnd w:id="7"/>
     </w:p>
     <w:p>
       <w:pPr>
@@ -5781,11 +5773,11 @@
       <w:pPr>
         <w:pStyle w:val="Titolo2"/>
       </w:pPr>
-      <w:bookmarkStart w:id="9" w:name="_Toc19022597"/>
+      <w:bookmarkStart w:id="8" w:name="_Toc19022597"/>
       <w:r>
         <w:t>Pianificazione</w:t>
       </w:r>
-      <w:bookmarkEnd w:id="9"/>
+      <w:bookmarkEnd w:id="8"/>
     </w:p>
     <w:p>
       <w:pPr>
@@ -5867,6 +5859,7 @@
                 <w:lang w:val="it-IT"/>
               </w:rPr>
             </w:pPr>
+            <w:bookmarkStart w:id="9" w:name="_GoBack"/>
             <w:r>
               <w:rPr>
                 <w:noProof/>
@@ -5922,6 +5915,7 @@
                 </wp:inline>
               </w:drawing>
             </w:r>
+            <w:bookmarkEnd w:id="9"/>
           </w:p>
           <w:p>
             <w:pPr>
@@ -9254,7 +9248,7 @@
               <w:noProof/>
               <w:snapToGrid w:val="0"/>
             </w:rPr>
-            <w:t>6</w:t>
+            <w:t>10</w:t>
           </w:r>
           <w:r>
             <w:rPr>
@@ -13342,7 +13336,7 @@
 </file>
 
 <file path=customXml/itemProps1.xml><?xml version="1.0" encoding="utf-8"?>
-<ds:datastoreItem xmlns:ds="http://schemas.openxmlformats.org/officeDocument/2006/customXml" ds:itemID="{1B02FB0E-46EC-4156-A082-505012AB7F8E}">
+<ds:datastoreItem xmlns:ds="http://schemas.openxmlformats.org/officeDocument/2006/customXml" ds:itemID="{25C63BFD-E486-4032-9F07-D2F1368D76BD}">
   <ds:schemaRefs>
     <ds:schemaRef ds:uri="http://schemas.openxmlformats.org/officeDocument/2006/bibliography"/>
   </ds:schemaRefs>

</xml_diff>